<commit_message>
Endret litt på databasestrukturen
</commit_message>
<xml_diff>
--- a/Dokumentasjon/Prosjekt i Databaser og WEB010318.docx
+++ b/Dokumentasjon/Prosjekt i Databaser og WEB010318.docx
@@ -3203,6 +3203,39 @@
       </w:r>
     </w:p>
     <w:p>
+      <w:proofErr w:type="spellStart"/>
+      <w:r>
+        <w:t>TilsynsobjektID</w:t>
+      </w:r>
+      <w:proofErr w:type="spellEnd"/>
+      <w:r>
+        <w:t xml:space="preserve"> er primærnøkkelen i denne tabellen</w:t>
+      </w:r>
+    </w:p>
+    <w:p>
+      <w:r>
+        <w:t>Postnummer er fremmednøkkel til tabellen(kolonnen) Poststed(postnummer</w:t>
+      </w:r>
+      <w:bookmarkStart w:id="5" w:name="_GoBack"/>
+      <w:bookmarkEnd w:id="5"/>
+      <w:r>
+        <w:t>).</w:t>
+      </w:r>
+    </w:p>
+    <w:p/>
+    <w:p>
+      <w:pPr>
+        <w:pStyle w:val="Overskrift2"/>
+      </w:pPr>
+      <w:bookmarkStart w:id="6" w:name="_Toc507181615"/>
+      <w:r>
+        <w:t>Post</w:t>
+      </w:r>
+      <w:r>
+        <w:t>sted</w:t>
+      </w:r>
+    </w:p>
+    <w:p>
       <w:pPr>
         <w:pStyle w:val="Listeavsnitt"/>
         <w:numPr>
@@ -3211,34 +3244,7 @@
         </w:numPr>
       </w:pPr>
       <w:r>
-        <w:t>Poststed</w:t>
-      </w:r>
-    </w:p>
-    <w:p>
-      <w:proofErr w:type="spellStart"/>
-      <w:r>
-        <w:t>TilsynsobjektID</w:t>
-      </w:r>
-      <w:proofErr w:type="spellEnd"/>
-      <w:r>
-        <w:t xml:space="preserve"> er primærnøkkelen i denne tabellen</w:t>
-      </w:r>
-    </w:p>
-    <w:p/>
-    <w:p>
-      <w:pPr>
-        <w:pStyle w:val="Overskrift2"/>
-      </w:pPr>
-      <w:bookmarkStart w:id="5" w:name="_Toc507181615"/>
-      <w:r>
-        <w:lastRenderedPageBreak/>
-        <w:t>Tilsynsrapporter</w:t>
-      </w:r>
-      <w:bookmarkEnd w:id="5"/>
-    </w:p>
-    <w:p>
-      <w:r>
-        <w:t>Denne tabellen inneholder informasjon om tilsynsrapporter utført på norske restauranter, og består av:</w:t>
+        <w:t>Postnummer</w:t>
       </w:r>
     </w:p>
     <w:p>
@@ -3249,11 +3255,28 @@
           <w:numId w:val="31"/>
         </w:numPr>
       </w:pPr>
-      <w:proofErr w:type="spellStart"/>
-      <w:r>
-        <w:t>TilsynsID</w:t>
-      </w:r>
-      <w:proofErr w:type="spellEnd"/>
+      <w:r>
+        <w:t>Poststed</w:t>
+      </w:r>
+    </w:p>
+    <w:p>
+      <w:r>
+        <w:t>Postnummer er primærnøkkel i Poststed.</w:t>
+      </w:r>
+    </w:p>
+    <w:p>
+      <w:pPr>
+        <w:pStyle w:val="Overskrift2"/>
+      </w:pPr>
+      <w:r>
+        <w:t>Tilsynsrapporter</w:t>
+      </w:r>
+      <w:bookmarkEnd w:id="6"/>
+    </w:p>
+    <w:p>
+      <w:r>
+        <w:t>Denne tabellen inneholder informasjon om tilsynsrapporter utført på norske restauranter, og består av:</w:t>
+      </w:r>
     </w:p>
     <w:p>
       <w:pPr>
@@ -3265,7 +3288,7 @@
       </w:pPr>
       <w:proofErr w:type="spellStart"/>
       <w:r>
-        <w:t>Sakref</w:t>
+        <w:t>TilsynsID</w:t>
       </w:r>
       <w:proofErr w:type="spellEnd"/>
     </w:p>
@@ -3277,9 +3300,11 @@
           <w:numId w:val="31"/>
         </w:numPr>
       </w:pPr>
-      <w:r>
-        <w:t>Status</w:t>
-      </w:r>
+      <w:proofErr w:type="spellStart"/>
+      <w:r>
+        <w:t>Sakref</w:t>
+      </w:r>
+      <w:proofErr w:type="spellEnd"/>
     </w:p>
     <w:p>
       <w:pPr>
@@ -3289,11 +3314,9 @@
           <w:numId w:val="31"/>
         </w:numPr>
       </w:pPr>
-      <w:proofErr w:type="spellStart"/>
-      <w:r>
-        <w:t>TilsynsobjektID</w:t>
-      </w:r>
-      <w:proofErr w:type="spellEnd"/>
+      <w:r>
+        <w:t>Status</w:t>
+      </w:r>
     </w:p>
     <w:p>
       <w:pPr>
@@ -3303,9 +3326,11 @@
           <w:numId w:val="31"/>
         </w:numPr>
       </w:pPr>
-      <w:r>
-        <w:t>Dato</w:t>
-      </w:r>
+      <w:proofErr w:type="spellStart"/>
+      <w:r>
+        <w:t>TilsynsobjektID</w:t>
+      </w:r>
+      <w:proofErr w:type="spellEnd"/>
     </w:p>
     <w:p>
       <w:pPr>
@@ -3316,7 +3341,7 @@
         </w:numPr>
       </w:pPr>
       <w:r>
-        <w:t>Totalkarakter/Smilefjeskarakter</w:t>
+        <w:t>Dato</w:t>
       </w:r>
     </w:p>
     <w:p>
@@ -3328,7 +3353,7 @@
         </w:numPr>
       </w:pPr>
       <w:r>
-        <w:t>Tilsynsobjekttype</w:t>
+        <w:t>Totalkarakter/Smilefjeskarakter</w:t>
       </w:r>
     </w:p>
     <w:p>
@@ -3339,11 +3364,9 @@
           <w:numId w:val="31"/>
         </w:numPr>
       </w:pPr>
-      <w:proofErr w:type="spellStart"/>
-      <w:r>
-        <w:t>Karakter_Rutiner_Ledelse</w:t>
-      </w:r>
-      <w:proofErr w:type="spellEnd"/>
+      <w:r>
+        <w:t>Tilsynsobjekttype</w:t>
+      </w:r>
     </w:p>
     <w:p>
       <w:pPr>
@@ -3355,7 +3378,7 @@
       </w:pPr>
       <w:proofErr w:type="spellStart"/>
       <w:r>
-        <w:t>Karakter_Lokaler_Utstyr</w:t>
+        <w:t>Karakter_Rutiner_Ledelse</w:t>
       </w:r>
       <w:proofErr w:type="spellEnd"/>
     </w:p>
@@ -3369,7 +3392,7 @@
       </w:pPr>
       <w:proofErr w:type="spellStart"/>
       <w:r>
-        <w:t>Karakter_Mathåntering_Tilberedning</w:t>
+        <w:t>Karakter_Lokaler_Utstyr</w:t>
       </w:r>
       <w:proofErr w:type="spellEnd"/>
     </w:p>
@@ -3383,66 +3406,9 @@
       </w:pPr>
       <w:proofErr w:type="spellStart"/>
       <w:r>
-        <w:t>Karakter_Merking_Sporbarheit</w:t>
+        <w:t>Karakter_Mathåntering_Tilberedning</w:t>
       </w:r>
       <w:proofErr w:type="spellEnd"/>
-    </w:p>
-    <w:p>
-      <w:proofErr w:type="spellStart"/>
-      <w:r>
-        <w:t>TilsynsID</w:t>
-      </w:r>
-      <w:proofErr w:type="spellEnd"/>
-      <w:r>
-        <w:t xml:space="preserve"> er primærnøkkel til denne tabellen</w:t>
-      </w:r>
-      <w:r>
-        <w:t xml:space="preserve">. </w:t>
-      </w:r>
-      <w:proofErr w:type="spellStart"/>
-      <w:r>
-        <w:t>TilsynsobjektID</w:t>
-      </w:r>
-      <w:proofErr w:type="spellEnd"/>
-      <w:r>
-        <w:t xml:space="preserve"> er fremmednøkkel til Restauranter-tabellen.</w:t>
-      </w:r>
-    </w:p>
-    <w:p>
-      <w:r>
-        <w:t xml:space="preserve">Alle datatyper til kolonnene er valgt med optimalisering av lagringsplass i tankene. </w:t>
-      </w:r>
-    </w:p>
-    <w:p>
-      <w:pPr>
-        <w:pStyle w:val="Overskrift2"/>
-      </w:pPr>
-      <w:bookmarkStart w:id="6" w:name="_Toc507181616"/>
-      <w:r>
-        <w:t>Kravpunkter</w:t>
-      </w:r>
-      <w:bookmarkEnd w:id="6"/>
-    </w:p>
-    <w:p>
-      <w:r>
-        <w:t xml:space="preserve">Kravpunkter er en tabell som inneholder alle kravene som en tilsynsrapport består av. Den er koblet sammen med tilsynsrapporten ved hjelp av fremmednøkkel og skal ha </w:t>
-      </w:r>
-      <w:proofErr w:type="spellStart"/>
-      <w:r>
-        <w:t>auto_increment</w:t>
-      </w:r>
-      <w:proofErr w:type="spellEnd"/>
-      <w:r>
-        <w:t xml:space="preserve"> på </w:t>
-      </w:r>
-      <w:proofErr w:type="spellStart"/>
-      <w:r>
-        <w:t>KravpunktsID</w:t>
-      </w:r>
-      <w:proofErr w:type="spellEnd"/>
-      <w:r>
-        <w:t>. Kravpunkter har følgende kolonner:</w:t>
-      </w:r>
     </w:p>
     <w:p>
       <w:pPr>
@@ -3454,9 +3420,66 @@
       </w:pPr>
       <w:proofErr w:type="spellStart"/>
       <w:r>
-        <w:t>TilsynID</w:t>
+        <w:t>Karakter_Merking_Sporbarheit</w:t>
       </w:r>
       <w:proofErr w:type="spellEnd"/>
+    </w:p>
+    <w:p>
+      <w:proofErr w:type="spellStart"/>
+      <w:r>
+        <w:t>TilsynsID</w:t>
+      </w:r>
+      <w:proofErr w:type="spellEnd"/>
+      <w:r>
+        <w:t xml:space="preserve"> er primærnøkkel til denne tabellen</w:t>
+      </w:r>
+      <w:r>
+        <w:t xml:space="preserve">. </w:t>
+      </w:r>
+      <w:proofErr w:type="spellStart"/>
+      <w:r>
+        <w:t>TilsynsobjektID</w:t>
+      </w:r>
+      <w:proofErr w:type="spellEnd"/>
+      <w:r>
+        <w:t xml:space="preserve"> er fremmednøkkel til Restauranter-tabellen.</w:t>
+      </w:r>
+    </w:p>
+    <w:p>
+      <w:r>
+        <w:t xml:space="preserve">Alle datatyper til kolonnene er valgt med optimalisering av lagringsplass i tankene. </w:t>
+      </w:r>
+    </w:p>
+    <w:p>
+      <w:pPr>
+        <w:pStyle w:val="Overskrift2"/>
+      </w:pPr>
+      <w:bookmarkStart w:id="7" w:name="_Toc507181616"/>
+      <w:r>
+        <w:t>Kravpunkter</w:t>
+      </w:r>
+      <w:bookmarkEnd w:id="7"/>
+    </w:p>
+    <w:p>
+      <w:r>
+        <w:t xml:space="preserve">Kravpunkter er en tabell som inneholder alle kravene som en tilsynsrapport består av. Den er koblet sammen med tilsynsrapporten ved hjelp av fremmednøkkel og skal ha </w:t>
+      </w:r>
+      <w:proofErr w:type="spellStart"/>
+      <w:r>
+        <w:t>auto_increment</w:t>
+      </w:r>
+      <w:proofErr w:type="spellEnd"/>
+      <w:r>
+        <w:t xml:space="preserve"> på </w:t>
+      </w:r>
+      <w:proofErr w:type="spellStart"/>
+      <w:r>
+        <w:t>KravpunktsID</w:t>
+      </w:r>
+      <w:proofErr w:type="spellEnd"/>
+      <w:r>
+        <w:t>. Kravpunkter har følgende kolonner:</w:t>
+      </w:r>
     </w:p>
     <w:p>
       <w:pPr>
@@ -3466,9 +3489,11 @@
           <w:numId w:val="31"/>
         </w:numPr>
       </w:pPr>
-      <w:r>
-        <w:t>Dato</w:t>
-      </w:r>
+      <w:proofErr w:type="spellStart"/>
+      <w:r>
+        <w:t>TilsynID</w:t>
+      </w:r>
+      <w:proofErr w:type="spellEnd"/>
     </w:p>
     <w:p>
       <w:pPr>
@@ -3479,7 +3504,7 @@
         </w:numPr>
       </w:pPr>
       <w:r>
-        <w:t>Ordningsverdi</w:t>
+        <w:t>Dato</w:t>
       </w:r>
     </w:p>
     <w:p>
@@ -3491,7 +3516,7 @@
         </w:numPr>
       </w:pPr>
       <w:r>
-        <w:t>Kravpunktnavn</w:t>
+        <w:t>Ordningsverdi</w:t>
       </w:r>
     </w:p>
     <w:p>
@@ -3503,7 +3528,7 @@
         </w:numPr>
       </w:pPr>
       <w:r>
-        <w:t>Karakter</w:t>
+        <w:t>Kravpunktnavn</w:t>
       </w:r>
     </w:p>
     <w:p>
@@ -3515,73 +3540,7 @@
         </w:numPr>
       </w:pPr>
       <w:r>
-        <w:t>Kommentar</w:t>
-      </w:r>
-    </w:p>
-    <w:p>
-      <w:proofErr w:type="spellStart"/>
-      <w:r>
-        <w:t>TilsynsID</w:t>
-      </w:r>
-      <w:proofErr w:type="spellEnd"/>
-      <w:r>
-        <w:t xml:space="preserve"> </w:t>
-      </w:r>
-      <w:r>
-        <w:t xml:space="preserve">sammen med Ordningsverdi er primærnøkkel til tabellen. </w:t>
-      </w:r>
-      <w:proofErr w:type="spellStart"/>
-      <w:r>
-        <w:t>TilsynsID</w:t>
-      </w:r>
-      <w:proofErr w:type="spellEnd"/>
-      <w:r>
-        <w:t xml:space="preserve"> er også </w:t>
-      </w:r>
-      <w:r>
-        <w:t xml:space="preserve">fremmednøkkel til </w:t>
-      </w:r>
-      <w:proofErr w:type="spellStart"/>
-      <w:r>
-        <w:t>Tilsynsrapportertabellen</w:t>
-      </w:r>
-      <w:proofErr w:type="spellEnd"/>
-      <w:r>
-        <w:t xml:space="preserve"> sin kolonne </w:t>
-      </w:r>
-      <w:proofErr w:type="spellStart"/>
-      <w:r>
-        <w:t>TilsynsID</w:t>
-      </w:r>
-      <w:proofErr w:type="spellEnd"/>
-      <w:r>
-        <w:t>.</w:t>
-      </w:r>
-      <w:bookmarkStart w:id="7" w:name="_GoBack"/>
-      <w:bookmarkEnd w:id="7"/>
-    </w:p>
-    <w:p>
-      <w:pPr>
-        <w:pStyle w:val="Overskrift2"/>
-      </w:pPr>
-      <w:bookmarkStart w:id="8" w:name="_Toc507181617"/>
-      <w:r>
-        <w:t>Brukerdatabase</w:t>
-      </w:r>
-      <w:bookmarkEnd w:id="8"/>
-    </w:p>
-    <w:p>
-      <w:r>
-        <w:t>Vi skal ha tilgang til en Brukerdatabase som inneholder brukere som har tilgang til å legge til, redigere eller slette tilsynsrapporter, eller tilsynsrapportkravpunkter.</w:t>
-      </w:r>
-      <w:r>
-        <w:br/>
-        <w:t>Det krever innlogging med passord for å gjøre endringer.</w:t>
-      </w:r>
-    </w:p>
-    <w:p>
-      <w:r>
-        <w:t>Databasen skal inneholde følgende kolonner:</w:t>
+        <w:t>Karakter</w:t>
       </w:r>
     </w:p>
     <w:p>
@@ -3592,11 +3551,73 @@
           <w:numId w:val="31"/>
         </w:numPr>
       </w:pPr>
+      <w:r>
+        <w:t>Kommentar</w:t>
+      </w:r>
+    </w:p>
+    <w:p>
       <w:proofErr w:type="spellStart"/>
       <w:r>
-        <w:t>BrukerID</w:t>
+        <w:t>TilsynsID</w:t>
       </w:r>
       <w:proofErr w:type="spellEnd"/>
+      <w:r>
+        <w:t xml:space="preserve"> </w:t>
+      </w:r>
+      <w:r>
+        <w:t xml:space="preserve">sammen med Ordningsverdi er primærnøkkel til tabellen. </w:t>
+      </w:r>
+      <w:proofErr w:type="spellStart"/>
+      <w:r>
+        <w:t>TilsynsID</w:t>
+      </w:r>
+      <w:proofErr w:type="spellEnd"/>
+      <w:r>
+        <w:t xml:space="preserve"> er også </w:t>
+      </w:r>
+      <w:r>
+        <w:t xml:space="preserve">fremmednøkkel til </w:t>
+      </w:r>
+      <w:proofErr w:type="spellStart"/>
+      <w:r>
+        <w:t>Tilsynsrapportertabellen</w:t>
+      </w:r>
+      <w:proofErr w:type="spellEnd"/>
+      <w:r>
+        <w:t xml:space="preserve"> sin kolonne </w:t>
+      </w:r>
+      <w:proofErr w:type="spellStart"/>
+      <w:r>
+        <w:t>TilsynsID</w:t>
+      </w:r>
+      <w:proofErr w:type="spellEnd"/>
+      <w:r>
+        <w:t>.</w:t>
+      </w:r>
+    </w:p>
+    <w:p>
+      <w:pPr>
+        <w:pStyle w:val="Overskrift2"/>
+      </w:pPr>
+      <w:bookmarkStart w:id="8" w:name="_Toc507181617"/>
+      <w:r>
+        <w:t>Brukerdatabase</w:t>
+      </w:r>
+      <w:bookmarkEnd w:id="8"/>
+    </w:p>
+    <w:p>
+      <w:r>
+        <w:t>Vi skal ha tilgang til en Brukerdatabase som inneholder brukere som har tilgang til å legge til, redigere eller slette tilsynsrapporter, eller tilsynsrapportkravpunkter.</w:t>
+      </w:r>
+      <w:r>
+        <w:br/>
+        <w:t>Det krever innlogging med passord for å gjøre endringer.</w:t>
+      </w:r>
+    </w:p>
+    <w:p>
+      <w:r>
+        <w:t>Databasen skal inneholde følgende kolonner:</w:t>
+      </w:r>
     </w:p>
     <w:p>
       <w:pPr>
@@ -3606,9 +3627,11 @@
           <w:numId w:val="31"/>
         </w:numPr>
       </w:pPr>
-      <w:r>
-        <w:t>Passord</w:t>
-      </w:r>
+      <w:proofErr w:type="spellStart"/>
+      <w:r>
+        <w:t>BrukerID</w:t>
+      </w:r>
+      <w:proofErr w:type="spellEnd"/>
     </w:p>
     <w:p>
       <w:pPr>
@@ -3619,7 +3642,7 @@
         </w:numPr>
       </w:pPr>
       <w:r>
-        <w:t>Fornavn</w:t>
+        <w:t>Passord</w:t>
       </w:r>
     </w:p>
     <w:p>
@@ -3631,7 +3654,7 @@
         </w:numPr>
       </w:pPr>
       <w:r>
-        <w:t>Etternavn</w:t>
+        <w:t>Fornavn</w:t>
       </w:r>
     </w:p>
     <w:p>
@@ -3643,7 +3666,8 @@
         </w:numPr>
       </w:pPr>
       <w:r>
-        <w:t>Telefonnummer</w:t>
+        <w:lastRenderedPageBreak/>
+        <w:t>Etternavn</w:t>
       </w:r>
     </w:p>
     <w:p>
@@ -3654,11 +3678,9 @@
           <w:numId w:val="31"/>
         </w:numPr>
       </w:pPr>
-      <w:proofErr w:type="spellStart"/>
-      <w:r>
-        <w:t>Adminrettighet</w:t>
-      </w:r>
-      <w:proofErr w:type="spellEnd"/>
+      <w:r>
+        <w:t>Telefonnummer</w:t>
+      </w:r>
     </w:p>
     <w:p>
       <w:pPr>
@@ -3670,6 +3692,20 @@
       </w:pPr>
       <w:proofErr w:type="spellStart"/>
       <w:r>
+        <w:t>Adminrettighet</w:t>
+      </w:r>
+      <w:proofErr w:type="spellEnd"/>
+    </w:p>
+    <w:p>
+      <w:pPr>
+        <w:pStyle w:val="Listeavsnitt"/>
+        <w:numPr>
+          <w:ilvl w:val="0"/>
+          <w:numId w:val="31"/>
+        </w:numPr>
+      </w:pPr>
+      <w:proofErr w:type="spellStart"/>
+      <w:r>
         <w:t>BrukerID</w:t>
       </w:r>
       <w:proofErr w:type="spellEnd"/>
@@ -3701,142 +3737,145 @@
       </w:pPr>
       <w:bookmarkStart w:id="9" w:name="_Toc507181618"/>
       <w:r>
+        <w:t>Funksjonsbeskrivelse</w:t>
+      </w:r>
+      <w:bookmarkEnd w:id="9"/>
+    </w:p>
+    <w:p>
+      <w:pPr>
+        <w:pStyle w:val="Overskrift2"/>
+      </w:pPr>
+      <w:bookmarkStart w:id="10" w:name="_Toc507181619"/>
+      <w:r>
+        <w:t>Søkefunksjon</w:t>
+      </w:r>
+      <w:bookmarkEnd w:id="10"/>
+    </w:p>
+    <w:p>
+      <w:r>
+        <w:t xml:space="preserve">Søkefunksjonen vår skal være 1 søkefelt hvor bruker bestemmer hva de søker på. Vår applikasjon søker opp kundens «input» mot restaurantnavn, organisasjonsnummer, adresse, postnummer og kombinasjoner av overnevnte. Når du skal søke på nettsiden, så får du valg om hva du ønsker å søke på. Dette gjør det enklere for Applikasjonen å forstå hva brukeren ønsker å søke på. Vi håper at 2-3 søkefelt vil være nok for å tilfredsstille brukeren.  </w:t>
+      </w:r>
+    </w:p>
+    <w:p>
+      <w:r>
+        <w:t xml:space="preserve">I tillegg til vanlig søk fra brukeren, så vil det være en knapp tilgjengelig som søker opp de nærmeste restaurantene i forhold til brukerens GEO-lokasjon. Vi ønsker å gjøre alle søkene trygge mot SQL-planting og </w:t>
+      </w:r>
+      <w:proofErr w:type="spellStart"/>
+      <w:r>
+        <w:t>tversoverskripting</w:t>
+      </w:r>
+      <w:proofErr w:type="spellEnd"/>
+      <w:r>
+        <w:t xml:space="preserve">. </w:t>
+      </w:r>
+    </w:p>
+    <w:p>
+      <w:r>
+        <w:t xml:space="preserve">Søkene vil kobles mot en spørring som gjøres i databasen. Resultatet av spørringen skal vises i nettleseren til brukeren. Ved GEO-lokasjon har vi ikke lært oss helt ennå hvordan vi skal koble det til vår database, men vi håper at </w:t>
+      </w:r>
+      <w:proofErr w:type="spellStart"/>
+      <w:r>
+        <w:t>API’et</w:t>
+      </w:r>
+      <w:proofErr w:type="spellEnd"/>
+      <w:r>
+        <w:t xml:space="preserve"> til Google har muligheten til å returnere adresser på restauranter i nærheten, som vi igjen kan presentere til brukeren som resultat. Denne delen er noe usikker foreløpig.</w:t>
+      </w:r>
+    </w:p>
+    <w:p>
+      <w:pPr>
+        <w:pStyle w:val="Overskrift2"/>
+      </w:pPr>
+      <w:bookmarkStart w:id="11" w:name="_Toc507181620"/>
+      <w:r>
+        <w:t>Smilefjes-resultater</w:t>
+      </w:r>
+      <w:bookmarkEnd w:id="11"/>
+    </w:p>
+    <w:p>
+      <w:r>
+        <w:t xml:space="preserve">Når brukeren har utført et søk i vår applikasjon og valgt en restaurant, så gjennomfører vi en spørring for å sjekke totalkarakteren til kunden. Basert på resultatet i denne spørringen så viser applikasjonen et smilefjes som reflekterer om restauranten har fått godkjent karakter på tilsynsrapporten. Vi vil også vise frem et eget kvalitetsstempel basert på restaurantens score over flere tilsyn. Stempelet skal fremheves som et alternativ til Mattilsynets smilefjesrangering. </w:t>
+      </w:r>
+    </w:p>
+    <w:p>
+      <w:pPr>
+        <w:pStyle w:val="Overskrift2"/>
+      </w:pPr>
+      <w:bookmarkStart w:id="12" w:name="_Toc507181621"/>
+      <w:r>
+        <w:t>Hvor restauranten befinner seg</w:t>
+      </w:r>
+      <w:bookmarkEnd w:id="12"/>
+    </w:p>
+    <w:p>
+      <w:r>
+        <w:t xml:space="preserve">Til dette bruker vi Google </w:t>
+      </w:r>
+      <w:proofErr w:type="spellStart"/>
+      <w:r>
+        <w:t>Maps</w:t>
+      </w:r>
+      <w:proofErr w:type="spellEnd"/>
+      <w:r>
+        <w:t xml:space="preserve"> Embedded API. Dette krever at vi har en Google API-</w:t>
+      </w:r>
+      <w:proofErr w:type="spellStart"/>
+      <w:r>
+        <w:t>key</w:t>
+      </w:r>
+      <w:proofErr w:type="spellEnd"/>
+      <w:r>
+        <w:t xml:space="preserve">, som fanger opp hvem det er som bruker deres API i tillegg til adressen til en restaurant. Dette sendes inn som parametere til Google </w:t>
+      </w:r>
+      <w:proofErr w:type="spellStart"/>
+      <w:r>
+        <w:t>Maps</w:t>
+      </w:r>
+      <w:proofErr w:type="spellEnd"/>
+      <w:r>
+        <w:t xml:space="preserve"> og vi får tilbake et kart med en markør som viser lokasjonen til restauranten. </w:t>
+      </w:r>
+      <w:proofErr w:type="spellStart"/>
+      <w:r>
+        <w:t>iFrame</w:t>
+      </w:r>
+      <w:proofErr w:type="spellEnd"/>
+      <w:r>
+        <w:t xml:space="preserve"> brukes for å implementere dette kartet inn på vår nettside.</w:t>
+      </w:r>
+    </w:p>
+    <w:p>
+      <w:pPr>
+        <w:pStyle w:val="Overskrift2"/>
+      </w:pPr>
+      <w:bookmarkStart w:id="13" w:name="_Toc507181622"/>
+      <w:r>
+        <w:t>Søk på restauranter i nærheten</w:t>
+      </w:r>
+      <w:bookmarkEnd w:id="13"/>
+    </w:p>
+    <w:p>
+      <w:r>
+        <w:t>Vi bruker innebygd html5-funksjonalitet for å hente ut brukerens GEO-lokasjon i longitude og latitude. Vi skal forsøke å overføre databasens restaurantadresser til GEO-lokasjoner, og det gjøre at vi kan gjøre et kalkulert søk på GEO-lokasjoner innenfor en radius på 5km i forhold til brukeren.</w:t>
+      </w:r>
+    </w:p>
+    <w:p>
+      <w:pPr>
+        <w:pStyle w:val="Overskrift2"/>
+      </w:pPr>
+      <w:bookmarkStart w:id="14" w:name="_Toc507181623"/>
+      <w:r>
+        <w:t>Kategorier</w:t>
+      </w:r>
+      <w:bookmarkEnd w:id="14"/>
+    </w:p>
+    <w:p>
+      <w:r>
+        <w:t xml:space="preserve">Applikasjonen skal ha flere kategorier å velge mellom. Dette er forhåndsopprettede tabeller som inneholder restauranter innenfor forskjellige kategorier. Eksempel på kategori kan være ‘Indiske restauranter’. Velger du ‘Indiske restauranter’ setter vi databasen søket blir utført i til en database som typisk kun inneholder restauranter med indisk tilknytting. Da restaurantene er opprettet i forkant vil det </w:t>
+      </w:r>
+      <w:r>
         <w:lastRenderedPageBreak/>
-        <w:t>Funksjonsbeskrivelse</w:t>
-      </w:r>
-      <w:bookmarkEnd w:id="9"/>
-    </w:p>
-    <w:p>
-      <w:pPr>
-        <w:pStyle w:val="Overskrift2"/>
-      </w:pPr>
-      <w:bookmarkStart w:id="10" w:name="_Toc507181619"/>
-      <w:r>
-        <w:t>Søkefunksjon</w:t>
-      </w:r>
-      <w:bookmarkEnd w:id="10"/>
-    </w:p>
-    <w:p>
-      <w:r>
-        <w:t xml:space="preserve">Søkefunksjonen vår skal være 1 søkefelt hvor bruker bestemmer hva de søker på. Vår applikasjon søker opp kundens «input» mot restaurantnavn, organisasjonsnummer, adresse, postnummer og kombinasjoner av overnevnte. Når du skal søke på nettsiden, så får du valg om hva du ønsker å søke på. Dette gjør det enklere for Applikasjonen å forstå hva brukeren ønsker å søke på. Vi håper at 2-3 søkefelt vil være nok for å tilfredsstille brukeren.  </w:t>
-      </w:r>
-    </w:p>
-    <w:p>
-      <w:r>
-        <w:t xml:space="preserve">I tillegg til vanlig søk fra brukeren, så vil det være en knapp tilgjengelig som søker opp de nærmeste restaurantene i forhold til brukerens GEO-lokasjon. Vi ønsker å gjøre alle søkene trygge mot SQL-planting og </w:t>
-      </w:r>
-      <w:proofErr w:type="spellStart"/>
-      <w:r>
-        <w:t>tversoverskripting</w:t>
-      </w:r>
-      <w:proofErr w:type="spellEnd"/>
-      <w:r>
-        <w:t xml:space="preserve">. </w:t>
-      </w:r>
-    </w:p>
-    <w:p>
-      <w:r>
-        <w:t xml:space="preserve">Søkene vil kobles mot en spørring som gjøres i databasen. Resultatet av spørringen skal vises i nettleseren til brukeren. Ved GEO-lokasjon har vi ikke lært oss helt ennå hvordan vi skal koble det til vår database, men vi håper at </w:t>
-      </w:r>
-      <w:proofErr w:type="spellStart"/>
-      <w:r>
-        <w:t>API’et</w:t>
-      </w:r>
-      <w:proofErr w:type="spellEnd"/>
-      <w:r>
-        <w:t xml:space="preserve"> til Google har muligheten til å returnere adresser på restauranter i nærheten, som vi igjen kan presentere til brukeren som resultat. Denne delen er noe usikker foreløpig.</w:t>
-      </w:r>
-    </w:p>
-    <w:p>
-      <w:pPr>
-        <w:pStyle w:val="Overskrift2"/>
-      </w:pPr>
-      <w:bookmarkStart w:id="11" w:name="_Toc507181620"/>
-      <w:r>
-        <w:t>Smilefjes-resultater</w:t>
-      </w:r>
-      <w:bookmarkEnd w:id="11"/>
-    </w:p>
-    <w:p>
-      <w:r>
-        <w:t xml:space="preserve">Når brukeren har utført et søk i vår applikasjon og valgt en restaurant, så gjennomfører vi en spørring for å sjekke totalkarakteren til kunden. Basert på resultatet i denne spørringen så viser applikasjonen et smilefjes som reflekterer om restauranten har fått godkjent karakter på tilsynsrapporten. Vi vil også vise frem et eget kvalitetsstempel basert på restaurantens score over flere tilsyn. Stempelet skal fremheves som et alternativ til Mattilsynets smilefjesrangering. </w:t>
-      </w:r>
-    </w:p>
-    <w:p>
-      <w:pPr>
-        <w:pStyle w:val="Overskrift2"/>
-      </w:pPr>
-      <w:bookmarkStart w:id="12" w:name="_Toc507181621"/>
-      <w:r>
-        <w:t>Hvor restauranten befinner seg</w:t>
-      </w:r>
-      <w:bookmarkEnd w:id="12"/>
-    </w:p>
-    <w:p>
-      <w:r>
-        <w:t xml:space="preserve">Til dette bruker vi Google </w:t>
-      </w:r>
-      <w:proofErr w:type="spellStart"/>
-      <w:r>
-        <w:t>Maps</w:t>
-      </w:r>
-      <w:proofErr w:type="spellEnd"/>
-      <w:r>
-        <w:t xml:space="preserve"> Embedded API. Dette krever at vi har en Google API-</w:t>
-      </w:r>
-      <w:proofErr w:type="spellStart"/>
-      <w:r>
-        <w:t>key</w:t>
-      </w:r>
-      <w:proofErr w:type="spellEnd"/>
-      <w:r>
-        <w:t xml:space="preserve">, som fanger opp hvem det er som bruker deres API i tillegg til adressen til en restaurant. Dette sendes inn som parametere til Google </w:t>
-      </w:r>
-      <w:proofErr w:type="spellStart"/>
-      <w:r>
-        <w:t>Maps</w:t>
-      </w:r>
-      <w:proofErr w:type="spellEnd"/>
-      <w:r>
-        <w:t xml:space="preserve"> og vi får tilbake et kart med en markør som viser lokasjonen til restauranten. </w:t>
-      </w:r>
-      <w:proofErr w:type="spellStart"/>
-      <w:r>
-        <w:t>iFrame</w:t>
-      </w:r>
-      <w:proofErr w:type="spellEnd"/>
-      <w:r>
-        <w:t xml:space="preserve"> brukes for å implementere dette kartet inn på vår nettside.</w:t>
-      </w:r>
-    </w:p>
-    <w:p>
-      <w:pPr>
-        <w:pStyle w:val="Overskrift2"/>
-      </w:pPr>
-      <w:bookmarkStart w:id="13" w:name="_Toc507181622"/>
-      <w:r>
-        <w:t>Søk på restauranter i nærheten</w:t>
-      </w:r>
-      <w:bookmarkEnd w:id="13"/>
-    </w:p>
-    <w:p>
-      <w:r>
-        <w:t>Vi bruker innebygd html5-funksjonalitet for å hente ut brukerens GEO-lokasjon i longitude og latitude. Vi skal forsøke å overføre databasens restaurantadresser til GEO-lokasjoner, og det gjøre at vi kan gjøre et kalkulert søk på GEO-lokasjoner innenfor en radius på 5km i forhold til brukeren.</w:t>
-      </w:r>
-    </w:p>
-    <w:p>
-      <w:pPr>
-        <w:pStyle w:val="Overskrift2"/>
-      </w:pPr>
-      <w:bookmarkStart w:id="14" w:name="_Toc507181623"/>
-      <w:r>
-        <w:t>Kategorier</w:t>
-      </w:r>
-      <w:bookmarkEnd w:id="14"/>
-    </w:p>
-    <w:p>
-      <w:r>
-        <w:t>Applikasjonen skal ha flere kategorier å velge mellom. Dette er forhåndsopprettede tabeller som inneholder restauranter innenfor forskjellige kategorier. Eksempel på kategori kan være ‘Indiske restauranter’. Velger du ‘Indiske restauranter’ setter vi databasen søket blir utført i til en database som typisk kun inneholder restauranter med indisk tilknytting. Da restaurantene er opprettet i forkant vil det være mulig for brukeren å søke på et stedsnavn og kun få opp restaurantene som er inkludert i den kategorien. Som eksempel vil søket: ‘Bø’ med valgt kategori ‘Kinesisk’ ekskludere for eksempel Pizza-</w:t>
+        <w:t>være mulig for brukeren å søke på et stedsnavn og kun få opp restaurantene som er inkludert i den kategorien. Som eksempel vil søket: ‘Bø’ med valgt kategori ‘Kinesisk’ ekskludere for eksempel Pizza-</w:t>
       </w:r>
       <w:proofErr w:type="spellStart"/>
       <w:r>
@@ -4048,7 +4087,11 @@
       </w:r>
       <w:proofErr w:type="spellEnd"/>
       <w:r>
-        <w:t xml:space="preserve"> API for å integrere kart i webapplikasjonen. Det er mulig at løsningen som er innebygget i HTML5 er nok i seg selv. Vi vil undersøke nærmere hvilke API som prosjektet kommer til å ta nytte av, men GEO-lokasjon fra listen under er det stor sjanse for at inkluderes:</w:t>
+        <w:t xml:space="preserve"> API for å integrere kart i webapplikasjonen. Det er mulig at løsningen som er innebygget i HTML5 er nok i seg selv. Vi vil undersøke nærmere hvilke API som prosjektet kommer til å ta nytte av, men GEO-lokasjon fra listen under </w:t>
+      </w:r>
+      <w:r>
+        <w:lastRenderedPageBreak/>
+        <w:t>er det stor sjanse for at inkluderes:</w:t>
       </w:r>
       <w:r>
         <w:br/>
@@ -4966,7 +5009,7 @@
         <w:sz w:val="24"/>
         <w:szCs w:val="24"/>
       </w:rPr>
-      <w:t>13</w:t>
+      <w:t>15</w:t>
     </w:r>
     <w:r>
       <w:rPr>
@@ -5075,7 +5118,7 @@
         <v:path o:extrusionok="f" gradientshapeok="t" o:connecttype="rect"/>
         <o:lock v:ext="edit" aspectratio="t"/>
       </v:shapetype>
-      <v:shape id="_x0000_i1027" type="#_x0000_t75" style="width:795pt;height:960pt" o:bullet="t">
+      <v:shape id="_x0000_i1029" type="#_x0000_t75" style="width:795pt;height:960pt" o:bullet="t">
         <v:imagedata r:id="rId1" o:title="database-149760_1280"/>
       </v:shape>
     </w:pict>
@@ -8002,6 +8045,7 @@
     <w:rsid w:val="0039508C"/>
     <w:rsid w:val="005E3247"/>
     <w:rsid w:val="006E1D85"/>
+    <w:rsid w:val="00781600"/>
   </w:rsids>
   <m:mathPr>
     <m:mathFont m:val="Cambria Math"/>
@@ -8875,15 +8919,6 @@
 </file>
 
 <file path=customXml/item2.xml><?xml version="1.0" encoding="utf-8"?>
-<?mso-contentType ?>
-<FormTemplates xmlns="http://schemas.microsoft.com/sharepoint/v3/contenttype/forms">
-  <Display>DocumentLibraryForm</Display>
-  <Edit>AssetEditForm</Edit>
-  <New>DocumentLibraryForm</New>
-</FormTemplates>
-</file>
-
-<file path=customXml/item3.xml><?xml version="1.0" encoding="utf-8"?>
 <outs:outSpaceData xmlns:outs="http://schemas.microsoft.com/office/2009/outspace/metadata">
   <outs:relatedDates/>
   <outs:relatedDocuments/>
@@ -8891,6 +8926,15 @@
   <propertyMetadataList xmlns="http://schemas.microsoft.com/office/2009/outspace/metadata"/>
   <outs:corruptMetadataWasLost/>
 </outs:outSpaceData>
+</file>
+
+<file path=customXml/item3.xml><?xml version="1.0" encoding="utf-8"?>
+<?mso-contentType ?>
+<FormTemplates xmlns="http://schemas.microsoft.com/sharepoint/v3/contenttype/forms">
+  <Display>DocumentLibraryForm</Display>
+  <Edit>AssetEditForm</Edit>
+  <New>DocumentLibraryForm</New>
+</FormTemplates>
 </file>
 
 <file path=customXml/item4.xml><?xml version="1.0" encoding="utf-8"?>
@@ -8906,6 +8950,14 @@
 </file>
 
 <file path=customXml/itemProps2.xml><?xml version="1.0" encoding="utf-8"?>
+<ds:datastoreItem xmlns:ds="http://schemas.openxmlformats.org/officeDocument/2006/customXml" ds:itemID="{00D242DE-FD3E-4AF6-B22B-0478C246FE4F}">
+  <ds:schemaRefs>
+    <ds:schemaRef ds:uri="http://schemas.microsoft.com/office/2009/outspace/metadata"/>
+  </ds:schemaRefs>
+</ds:datastoreItem>
+</file>
+
+<file path=customXml/itemProps3.xml><?xml version="1.0" encoding="utf-8"?>
 <ds:datastoreItem xmlns:ds="http://schemas.openxmlformats.org/officeDocument/2006/customXml" ds:itemID="{B74BA5D4-C60F-47C9-B6B9-54B151B0D4D5}">
   <ds:schemaRefs>
     <ds:schemaRef ds:uri="http://schemas.microsoft.com/sharepoint/v3/contenttype/forms"/>
@@ -8913,16 +8965,8 @@
 </ds:datastoreItem>
 </file>
 
-<file path=customXml/itemProps3.xml><?xml version="1.0" encoding="utf-8"?>
-<ds:datastoreItem xmlns:ds="http://schemas.openxmlformats.org/officeDocument/2006/customXml" ds:itemID="{00D242DE-FD3E-4AF6-B22B-0478C246FE4F}">
-  <ds:schemaRefs>
-    <ds:schemaRef ds:uri="http://schemas.microsoft.com/office/2009/outspace/metadata"/>
-  </ds:schemaRefs>
-</ds:datastoreItem>
-</file>
-
 <file path=customXml/itemProps4.xml><?xml version="1.0" encoding="utf-8"?>
-<ds:datastoreItem xmlns:ds="http://schemas.openxmlformats.org/officeDocument/2006/customXml" ds:itemID="{A9ECD132-F5EE-45C0-9559-EDE0D2B9967D}">
+<ds:datastoreItem xmlns:ds="http://schemas.openxmlformats.org/officeDocument/2006/customXml" ds:itemID="{1E0CD6AD-08CA-4FC6-8BF4-39161D7BCCD1}">
   <ds:schemaRefs>
     <ds:schemaRef ds:uri="http://schemas.openxmlformats.org/officeDocument/2006/bibliography"/>
   </ds:schemaRefs>

</xml_diff>

<commit_message>
la til noen tanker om triggere, rutiner
</commit_message>
<xml_diff>
--- a/Dokumentasjon/Prosjekt i Databaser og WEB010318.docx
+++ b/Dokumentasjon/Prosjekt i Databaser og WEB010318.docx
@@ -3214,12 +3214,7 @@
     </w:p>
     <w:p>
       <w:r>
-        <w:t>Postnummer er fremmednøkkel til tabellen(kolonnen) Poststed(postnummer</w:t>
-      </w:r>
-      <w:bookmarkStart w:id="5" w:name="_GoBack"/>
-      <w:bookmarkEnd w:id="5"/>
-      <w:r>
-        <w:t>).</w:t>
+        <w:t>Postnummer er fremmednøkkel til tabellen(kolonnen) Poststed(postnummer).</w:t>
       </w:r>
     </w:p>
     <w:p/>
@@ -3227,7 +3222,7 @@
       <w:pPr>
         <w:pStyle w:val="Overskrift2"/>
       </w:pPr>
-      <w:bookmarkStart w:id="6" w:name="_Toc507181615"/>
+      <w:bookmarkStart w:id="5" w:name="_Toc507181615"/>
       <w:r>
         <w:t>Post</w:t>
       </w:r>
@@ -3271,7 +3266,7 @@
       <w:r>
         <w:t>Tilsynsrapporter</w:t>
       </w:r>
-      <w:bookmarkEnd w:id="6"/>
+      <w:bookmarkEnd w:id="5"/>
     </w:p>
     <w:p>
       <w:r>
@@ -3454,11 +3449,11 @@
       <w:pPr>
         <w:pStyle w:val="Overskrift2"/>
       </w:pPr>
-      <w:bookmarkStart w:id="7" w:name="_Toc507181616"/>
+      <w:bookmarkStart w:id="6" w:name="_Toc507181616"/>
       <w:r>
         <w:t>Kravpunkter</w:t>
       </w:r>
-      <w:bookmarkEnd w:id="7"/>
+      <w:bookmarkEnd w:id="6"/>
     </w:p>
     <w:p>
       <w:r>
@@ -3599,11 +3594,11 @@
       <w:pPr>
         <w:pStyle w:val="Overskrift2"/>
       </w:pPr>
-      <w:bookmarkStart w:id="8" w:name="_Toc507181617"/>
+      <w:bookmarkStart w:id="7" w:name="_Toc507181617"/>
       <w:r>
         <w:t>Brukerdatabase</w:t>
       </w:r>
-      <w:bookmarkEnd w:id="8"/>
+      <w:bookmarkEnd w:id="7"/>
     </w:p>
     <w:p>
       <w:r>
@@ -3735,139 +3730,139 @@
       <w:pPr>
         <w:pStyle w:val="Overskrift1"/>
       </w:pPr>
-      <w:bookmarkStart w:id="9" w:name="_Toc507181618"/>
+      <w:bookmarkStart w:id="8" w:name="_Toc507181618"/>
       <w:r>
         <w:t>Funksjonsbeskrivelse</w:t>
       </w:r>
+      <w:bookmarkEnd w:id="8"/>
+    </w:p>
+    <w:p>
+      <w:pPr>
+        <w:pStyle w:val="Overskrift2"/>
+      </w:pPr>
+      <w:bookmarkStart w:id="9" w:name="_Toc507181619"/>
+      <w:r>
+        <w:t>Søkefunksjon</w:t>
+      </w:r>
       <w:bookmarkEnd w:id="9"/>
     </w:p>
     <w:p>
+      <w:r>
+        <w:t xml:space="preserve">Søkefunksjonen vår skal være 1 søkefelt hvor bruker bestemmer hva de søker på. Vår applikasjon søker opp kundens «input» mot restaurantnavn, organisasjonsnummer, adresse, postnummer og kombinasjoner av overnevnte. Når du skal søke på nettsiden, så får du valg om hva du ønsker å søke på. Dette gjør det enklere for Applikasjonen å forstå hva brukeren ønsker å søke på. Vi håper at 2-3 søkefelt vil være nok for å tilfredsstille brukeren.  </w:t>
+      </w:r>
+    </w:p>
+    <w:p>
+      <w:r>
+        <w:t xml:space="preserve">I tillegg til vanlig søk fra brukeren, så vil det være en knapp tilgjengelig som søker opp de nærmeste restaurantene i forhold til brukerens GEO-lokasjon. Vi ønsker å gjøre alle søkene trygge mot SQL-planting og </w:t>
+      </w:r>
+      <w:proofErr w:type="spellStart"/>
+      <w:r>
+        <w:t>tversoverskripting</w:t>
+      </w:r>
+      <w:proofErr w:type="spellEnd"/>
+      <w:r>
+        <w:t xml:space="preserve">. </w:t>
+      </w:r>
+    </w:p>
+    <w:p>
+      <w:r>
+        <w:t xml:space="preserve">Søkene vil kobles mot en spørring som gjøres i databasen. Resultatet av spørringen skal vises i nettleseren til brukeren. Ved GEO-lokasjon har vi ikke lært oss helt ennå hvordan vi skal koble det til vår database, men vi håper at </w:t>
+      </w:r>
+      <w:proofErr w:type="spellStart"/>
+      <w:r>
+        <w:t>API’et</w:t>
+      </w:r>
+      <w:proofErr w:type="spellEnd"/>
+      <w:r>
+        <w:t xml:space="preserve"> til Google har muligheten til å returnere adresser på restauranter i nærheten, som vi igjen kan presentere til brukeren som resultat. Denne delen er noe usikker foreløpig.</w:t>
+      </w:r>
+    </w:p>
+    <w:p>
       <w:pPr>
         <w:pStyle w:val="Overskrift2"/>
       </w:pPr>
-      <w:bookmarkStart w:id="10" w:name="_Toc507181619"/>
-      <w:r>
-        <w:t>Søkefunksjon</w:t>
+      <w:bookmarkStart w:id="10" w:name="_Toc507181620"/>
+      <w:r>
+        <w:t>Smilefjes-resultater</w:t>
       </w:r>
       <w:bookmarkEnd w:id="10"/>
     </w:p>
     <w:p>
       <w:r>
-        <w:t xml:space="preserve">Søkefunksjonen vår skal være 1 søkefelt hvor bruker bestemmer hva de søker på. Vår applikasjon søker opp kundens «input» mot restaurantnavn, organisasjonsnummer, adresse, postnummer og kombinasjoner av overnevnte. Når du skal søke på nettsiden, så får du valg om hva du ønsker å søke på. Dette gjør det enklere for Applikasjonen å forstå hva brukeren ønsker å søke på. Vi håper at 2-3 søkefelt vil være nok for å tilfredsstille brukeren.  </w:t>
-      </w:r>
-    </w:p>
-    <w:p>
-      <w:r>
-        <w:t xml:space="preserve">I tillegg til vanlig søk fra brukeren, så vil det være en knapp tilgjengelig som søker opp de nærmeste restaurantene i forhold til brukerens GEO-lokasjon. Vi ønsker å gjøre alle søkene trygge mot SQL-planting og </w:t>
+        <w:t xml:space="preserve">Når brukeren har utført et søk i vår applikasjon og valgt en restaurant, så gjennomfører vi en spørring for å sjekke totalkarakteren til kunden. Basert på resultatet i denne spørringen så viser applikasjonen et smilefjes som reflekterer om restauranten har fått godkjent karakter på tilsynsrapporten. Vi vil også vise frem et eget kvalitetsstempel basert på restaurantens score over flere tilsyn. Stempelet skal fremheves som et alternativ til Mattilsynets smilefjesrangering. </w:t>
+      </w:r>
+    </w:p>
+    <w:p>
+      <w:pPr>
+        <w:pStyle w:val="Overskrift2"/>
+      </w:pPr>
+      <w:bookmarkStart w:id="11" w:name="_Toc507181621"/>
+      <w:r>
+        <w:t>Hvor restauranten befinner seg</w:t>
+      </w:r>
+      <w:bookmarkEnd w:id="11"/>
+    </w:p>
+    <w:p>
+      <w:r>
+        <w:t xml:space="preserve">Til dette bruker vi Google </w:t>
       </w:r>
       <w:proofErr w:type="spellStart"/>
       <w:r>
-        <w:t>tversoverskripting</w:t>
+        <w:t>Maps</w:t>
       </w:r>
       <w:proofErr w:type="spellEnd"/>
       <w:r>
-        <w:t xml:space="preserve">. </w:t>
-      </w:r>
-    </w:p>
-    <w:p>
-      <w:r>
-        <w:t xml:space="preserve">Søkene vil kobles mot en spørring som gjøres i databasen. Resultatet av spørringen skal vises i nettleseren til brukeren. Ved GEO-lokasjon har vi ikke lært oss helt ennå hvordan vi skal koble det til vår database, men vi håper at </w:t>
+        <w:t xml:space="preserve"> Embedded API. Dette krever at vi har en Google API-</w:t>
       </w:r>
       <w:proofErr w:type="spellStart"/>
       <w:r>
-        <w:t>API’et</w:t>
+        <w:t>key</w:t>
       </w:r>
       <w:proofErr w:type="spellEnd"/>
       <w:r>
-        <w:t xml:space="preserve"> til Google har muligheten til å returnere adresser på restauranter i nærheten, som vi igjen kan presentere til brukeren som resultat. Denne delen er noe usikker foreløpig.</w:t>
+        <w:t xml:space="preserve">, som fanger opp hvem det er som bruker deres API i tillegg til adressen til en restaurant. Dette sendes inn som parametere til Google </w:t>
+      </w:r>
+      <w:proofErr w:type="spellStart"/>
+      <w:r>
+        <w:t>Maps</w:t>
+      </w:r>
+      <w:proofErr w:type="spellEnd"/>
+      <w:r>
+        <w:t xml:space="preserve"> og vi får tilbake et kart med en markør som viser lokasjonen til restauranten. </w:t>
+      </w:r>
+      <w:proofErr w:type="spellStart"/>
+      <w:r>
+        <w:t>iFrame</w:t>
+      </w:r>
+      <w:proofErr w:type="spellEnd"/>
+      <w:r>
+        <w:t xml:space="preserve"> brukes for å implementere dette kartet inn på vår nettside.</w:t>
       </w:r>
     </w:p>
     <w:p>
       <w:pPr>
         <w:pStyle w:val="Overskrift2"/>
       </w:pPr>
-      <w:bookmarkStart w:id="11" w:name="_Toc507181620"/>
-      <w:r>
-        <w:t>Smilefjes-resultater</w:t>
-      </w:r>
-      <w:bookmarkEnd w:id="11"/>
-    </w:p>
-    <w:p>
-      <w:r>
-        <w:t xml:space="preserve">Når brukeren har utført et søk i vår applikasjon og valgt en restaurant, så gjennomfører vi en spørring for å sjekke totalkarakteren til kunden. Basert på resultatet i denne spørringen så viser applikasjonen et smilefjes som reflekterer om restauranten har fått godkjent karakter på tilsynsrapporten. Vi vil også vise frem et eget kvalitetsstempel basert på restaurantens score over flere tilsyn. Stempelet skal fremheves som et alternativ til Mattilsynets smilefjesrangering. </w:t>
+      <w:bookmarkStart w:id="12" w:name="_Toc507181622"/>
+      <w:r>
+        <w:t>Søk på restauranter i nærheten</w:t>
+      </w:r>
+      <w:bookmarkEnd w:id="12"/>
+    </w:p>
+    <w:p>
+      <w:r>
+        <w:t>Vi bruker innebygd html5-funksjonalitet for å hente ut brukerens GEO-lokasjon i longitude og latitude. Vi skal forsøke å overføre databasens restaurantadresser til GEO-lokasjoner, og det gjøre at vi kan gjøre et kalkulert søk på GEO-lokasjoner innenfor en radius på 5km i forhold til brukeren.</w:t>
       </w:r>
     </w:p>
     <w:p>
       <w:pPr>
         <w:pStyle w:val="Overskrift2"/>
       </w:pPr>
-      <w:bookmarkStart w:id="12" w:name="_Toc507181621"/>
-      <w:r>
-        <w:t>Hvor restauranten befinner seg</w:t>
-      </w:r>
-      <w:bookmarkEnd w:id="12"/>
-    </w:p>
-    <w:p>
-      <w:r>
-        <w:t xml:space="preserve">Til dette bruker vi Google </w:t>
-      </w:r>
-      <w:proofErr w:type="spellStart"/>
-      <w:r>
-        <w:t>Maps</w:t>
-      </w:r>
-      <w:proofErr w:type="spellEnd"/>
-      <w:r>
-        <w:t xml:space="preserve"> Embedded API. Dette krever at vi har en Google API-</w:t>
-      </w:r>
-      <w:proofErr w:type="spellStart"/>
-      <w:r>
-        <w:t>key</w:t>
-      </w:r>
-      <w:proofErr w:type="spellEnd"/>
-      <w:r>
-        <w:t xml:space="preserve">, som fanger opp hvem det er som bruker deres API i tillegg til adressen til en restaurant. Dette sendes inn som parametere til Google </w:t>
-      </w:r>
-      <w:proofErr w:type="spellStart"/>
-      <w:r>
-        <w:t>Maps</w:t>
-      </w:r>
-      <w:proofErr w:type="spellEnd"/>
-      <w:r>
-        <w:t xml:space="preserve"> og vi får tilbake et kart med en markør som viser lokasjonen til restauranten. </w:t>
-      </w:r>
-      <w:proofErr w:type="spellStart"/>
-      <w:r>
-        <w:t>iFrame</w:t>
-      </w:r>
-      <w:proofErr w:type="spellEnd"/>
-      <w:r>
-        <w:t xml:space="preserve"> brukes for å implementere dette kartet inn på vår nettside.</w:t>
-      </w:r>
-    </w:p>
-    <w:p>
-      <w:pPr>
-        <w:pStyle w:val="Overskrift2"/>
-      </w:pPr>
-      <w:bookmarkStart w:id="13" w:name="_Toc507181622"/>
-      <w:r>
-        <w:t>Søk på restauranter i nærheten</w:t>
+      <w:bookmarkStart w:id="13" w:name="_Toc507181623"/>
+      <w:r>
+        <w:t>Kategorier</w:t>
       </w:r>
       <w:bookmarkEnd w:id="13"/>
-    </w:p>
-    <w:p>
-      <w:r>
-        <w:t>Vi bruker innebygd html5-funksjonalitet for å hente ut brukerens GEO-lokasjon i longitude og latitude. Vi skal forsøke å overføre databasens restaurantadresser til GEO-lokasjoner, og det gjøre at vi kan gjøre et kalkulert søk på GEO-lokasjoner innenfor en radius på 5km i forhold til brukeren.</w:t>
-      </w:r>
-    </w:p>
-    <w:p>
-      <w:pPr>
-        <w:pStyle w:val="Overskrift2"/>
-      </w:pPr>
-      <w:bookmarkStart w:id="14" w:name="_Toc507181623"/>
-      <w:r>
-        <w:t>Kategorier</w:t>
-      </w:r>
-      <w:bookmarkEnd w:id="14"/>
     </w:p>
     <w:p>
       <w:r>
@@ -3890,176 +3885,176 @@
       <w:pPr>
         <w:pStyle w:val="Overskrift2"/>
       </w:pPr>
-      <w:bookmarkStart w:id="15" w:name="_Toc507181624"/>
+      <w:bookmarkStart w:id="14" w:name="_Toc507181624"/>
       <w:r>
         <w:t>Mobilvennlighet</w:t>
       </w:r>
+      <w:bookmarkEnd w:id="14"/>
+    </w:p>
+    <w:p>
+      <w:r>
+        <w:t xml:space="preserve">Vi følger Google sin anbefaling om </w:t>
+      </w:r>
+      <w:proofErr w:type="spellStart"/>
+      <w:r>
+        <w:t>responsiv</w:t>
+      </w:r>
+      <w:proofErr w:type="spellEnd"/>
+      <w:r>
+        <w:t xml:space="preserve"> web design. Vårt oppsett skal tillatte at webserveren sender den samme html-siden til alle klientene og CSS blir brukt til å gi siden egenskaper basert på klienten webleser og oppløsing. Alle sidene skal godkjennes av ved å bli sendt gjennom W3 sin HTML/CSS-validering. I tillegg til dette vil vi følge grunnleggende SEO. </w:t>
+      </w:r>
+    </w:p>
+    <w:p/>
+    <w:p>
+      <w:pPr>
+        <w:pStyle w:val="Overskrift2"/>
+      </w:pPr>
+      <w:bookmarkStart w:id="15" w:name="_Toc507181625"/>
+      <w:r>
+        <w:t>Alternativt restaurantsøk – Vis de dårligste forslagene</w:t>
+      </w:r>
       <w:bookmarkEnd w:id="15"/>
     </w:p>
     <w:p>
       <w:r>
-        <w:t xml:space="preserve">Vi følger Google sin anbefaling om </w:t>
+        <w:t>Som en artig sideløsning, vil vi også bruke GEO lokasjon til å lage en oversikt over de dårligste restaurantene innenfor et område på fem kilometer. Dette vil fungere som søk etter beste restauranter i nærheten, men resultere de med dårligst tilsynsrapportkarakter.</w:t>
+      </w:r>
+    </w:p>
+    <w:p>
+      <w:r>
+        <w:t xml:space="preserve">En god funksjon for å vite hvor man ikke skal spise når man er på en ny plass og er usikker på hvor man skal spise. </w:t>
+      </w:r>
+    </w:p>
+    <w:p>
+      <w:pPr>
+        <w:pStyle w:val="Overskrift2"/>
+      </w:pPr>
+      <w:bookmarkStart w:id="16" w:name="_Toc507181626"/>
+      <w:r>
+        <w:t>Tilsynsrapporter og datoer</w:t>
+      </w:r>
+      <w:bookmarkEnd w:id="16"/>
+    </w:p>
+    <w:p>
+      <w:r>
+        <w:t xml:space="preserve">Alle rapporter har en tilknyttet dato. Når brukeren utfører et søk, og velger en restaurant, så vil databasen utføre en spørring som sjekker om det er for lenge siden det er blitt utført et tilsyn av bedriften. Et alternativ her kan være å få opp en liste når man logger seg inn som administrator. Dette kan være et nyttig verktøy for Mattilsynet for å passe på at restauranter ikke går for lenge uten å bli sjekket. </w:t>
+      </w:r>
+    </w:p>
+    <w:p>
+      <w:pPr>
+        <w:pStyle w:val="Overskrift2"/>
+      </w:pPr>
+      <w:bookmarkStart w:id="17" w:name="_Toc507181627"/>
+      <w:r>
+        <w:t>Administrasjonsverktøy</w:t>
+      </w:r>
+      <w:bookmarkEnd w:id="17"/>
+    </w:p>
+    <w:p>
+      <w:pPr>
+        <w:pStyle w:val="Ingenmellomrom"/>
+      </w:pPr>
+    </w:p>
+    <w:p>
+      <w:pPr>
+        <w:pStyle w:val="Ingenmellomrom"/>
+      </w:pPr>
+      <w:r>
+        <w:t xml:space="preserve">Brukeren kan logge inn og få tilgang til administrasjonsverktøy direkte fra web-applikasjonen. Etter innlogging blir brukeren presentert med muligheten for å legge til, endre eller slette tilsynsrapporter. Velger brukeren å legge til en ny rapport må de fylle inn et skjema som inneholder alle felter som må fylles ut (se tabellen «Tilsynsrapporter»). </w:t>
+      </w:r>
+    </w:p>
+    <w:p>
+      <w:pPr>
+        <w:pStyle w:val="Ingenmellomrom"/>
+      </w:pPr>
+      <w:r>
+        <w:t xml:space="preserve">Når brukeren velger "lag ny rapport" vill formet bli konvertert til en db-spørring med </w:t>
       </w:r>
       <w:proofErr w:type="spellStart"/>
       <w:r>
-        <w:t>responsiv</w:t>
+        <w:t>php</w:t>
       </w:r>
       <w:proofErr w:type="spellEnd"/>
       <w:r>
-        <w:t xml:space="preserve"> web design. Vårt oppsett skal tillatte at webserveren sender den samme html-siden til alle klientene og CSS blir brukt til å gi siden egenskaper basert på klienten webleser og oppløsing. Alle sidene skal godkjennes av ved å bli sendt gjennom W3 sin HTML/CSS-validering. I tillegg til dette vil vi følge grunnleggende SEO. </w:t>
+        <w:t xml:space="preserve"> og sendt til db ved hjelp av </w:t>
+      </w:r>
+      <w:proofErr w:type="spellStart"/>
+      <w:r>
+        <w:t>msqli</w:t>
+      </w:r>
+      <w:proofErr w:type="spellEnd"/>
+      <w:r>
+        <w:t>-verktøy og funksjoner.</w:t>
+      </w:r>
+    </w:p>
+    <w:p>
+      <w:pPr>
+        <w:pStyle w:val="Ingenmellomrom"/>
+      </w:pPr>
+    </w:p>
+    <w:p>
+      <w:pPr>
+        <w:pStyle w:val="Ingenmellomrom"/>
+      </w:pPr>
+      <w:r>
+        <w:t>Ønsker brukeren å endre på kravpunkter, så har brukeren mulighet til dette.</w:t>
+      </w:r>
+    </w:p>
+    <w:p>
+      <w:pPr>
+        <w:pStyle w:val="Ingenmellomrom"/>
+      </w:pPr>
+      <w:r>
+        <w:t>Brukeren må fyller inn et skjema på lignende måte som når det skal opprettes et nytt tilsyn.</w:t>
+      </w:r>
+    </w:p>
+    <w:p>
+      <w:pPr>
+        <w:pStyle w:val="Ingenmellomrom"/>
+      </w:pPr>
+      <w:r>
+        <w:t xml:space="preserve">Hvert kravpunkt er representert på en enkel rad, og består av informasjon hentet fra Kravpunkts-tabellen, og hele skjemaet blir sendt ved hjelp av </w:t>
+      </w:r>
+      <w:proofErr w:type="spellStart"/>
+      <w:r>
+        <w:t>php</w:t>
+      </w:r>
+      <w:proofErr w:type="spellEnd"/>
+      <w:r>
+        <w:t xml:space="preserve"> som spørring til databasen.  </w:t>
       </w:r>
     </w:p>
     <w:p/>
     <w:p>
       <w:pPr>
+        <w:pStyle w:val="Overskrift1"/>
+      </w:pPr>
+      <w:bookmarkStart w:id="18" w:name="_Toc507181628"/>
+      <w:r>
+        <w:t>Kort om Programbiblioteker</w:t>
+      </w:r>
+      <w:bookmarkEnd w:id="18"/>
+    </w:p>
+    <w:p>
+      <w:pPr>
         <w:pStyle w:val="Overskrift2"/>
       </w:pPr>
-      <w:bookmarkStart w:id="16" w:name="_Toc507181625"/>
-      <w:r>
-        <w:t>Alternativt restaurantsøk – Vis de dårligste forslagene</w:t>
-      </w:r>
-      <w:bookmarkEnd w:id="16"/>
-    </w:p>
-    <w:p>
-      <w:r>
-        <w:t>Som en artig sideløsning, vil vi også bruke GEO lokasjon til å lage en oversikt over de dårligste restaurantene innenfor et område på fem kilometer. Dette vil fungere som søk etter beste restauranter i nærheten, men resultere de med dårligst tilsynsrapportkarakter.</w:t>
-      </w:r>
-    </w:p>
-    <w:p>
-      <w:r>
-        <w:t xml:space="preserve">En god funksjon for å vite hvor man ikke skal spise når man er på en ny plass og er usikker på hvor man skal spise. </w:t>
-      </w:r>
-    </w:p>
-    <w:p>
-      <w:pPr>
-        <w:pStyle w:val="Overskrift2"/>
-      </w:pPr>
-      <w:bookmarkStart w:id="17" w:name="_Toc507181626"/>
-      <w:r>
-        <w:t>Tilsynsrapporter og datoer</w:t>
-      </w:r>
-      <w:bookmarkEnd w:id="17"/>
-    </w:p>
-    <w:p>
-      <w:r>
-        <w:t xml:space="preserve">Alle rapporter har en tilknyttet dato. Når brukeren utfører et søk, og velger en restaurant, så vil databasen utføre en spørring som sjekker om det er for lenge siden det er blitt utført et tilsyn av bedriften. Et alternativ her kan være å få opp en liste når man logger seg inn som administrator. Dette kan være et nyttig verktøy for Mattilsynet for å passe på at restauranter ikke går for lenge uten å bli sjekket. </w:t>
-      </w:r>
-    </w:p>
-    <w:p>
-      <w:pPr>
-        <w:pStyle w:val="Overskrift2"/>
-      </w:pPr>
-      <w:bookmarkStart w:id="18" w:name="_Toc507181627"/>
-      <w:r>
-        <w:t>Administrasjonsverktøy</w:t>
-      </w:r>
-      <w:bookmarkEnd w:id="18"/>
-    </w:p>
-    <w:p>
-      <w:pPr>
-        <w:pStyle w:val="Ingenmellomrom"/>
-      </w:pPr>
-    </w:p>
-    <w:p>
-      <w:pPr>
-        <w:pStyle w:val="Ingenmellomrom"/>
-      </w:pPr>
-      <w:r>
-        <w:t xml:space="preserve">Brukeren kan logge inn og få tilgang til administrasjonsverktøy direkte fra web-applikasjonen. Etter innlogging blir brukeren presentert med muligheten for å legge til, endre eller slette tilsynsrapporter. Velger brukeren å legge til en ny rapport må de fylle inn et skjema som inneholder alle felter som må fylles ut (se tabellen «Tilsynsrapporter»). </w:t>
-      </w:r>
-    </w:p>
-    <w:p>
-      <w:pPr>
-        <w:pStyle w:val="Ingenmellomrom"/>
-      </w:pPr>
-      <w:r>
-        <w:t xml:space="preserve">Når brukeren velger "lag ny rapport" vill formet bli konvertert til en db-spørring med </w:t>
+      <w:r>
+        <w:br/>
+      </w:r>
+      <w:bookmarkStart w:id="19" w:name="_Toc507181629"/>
+      <w:r>
+        <w:t xml:space="preserve">Google </w:t>
       </w:r>
       <w:proofErr w:type="spellStart"/>
       <w:r>
-        <w:t>php</w:t>
+        <w:t>Maps</w:t>
       </w:r>
       <w:proofErr w:type="spellEnd"/>
       <w:r>
-        <w:t xml:space="preserve"> og sendt til db ved hjelp av </w:t>
-      </w:r>
-      <w:proofErr w:type="spellStart"/>
-      <w:r>
-        <w:t>msqli</w:t>
-      </w:r>
-      <w:proofErr w:type="spellEnd"/>
-      <w:r>
-        <w:t>-verktøy og funksjoner.</w:t>
-      </w:r>
-    </w:p>
-    <w:p>
-      <w:pPr>
-        <w:pStyle w:val="Ingenmellomrom"/>
-      </w:pPr>
-    </w:p>
-    <w:p>
-      <w:pPr>
-        <w:pStyle w:val="Ingenmellomrom"/>
-      </w:pPr>
-      <w:r>
-        <w:t>Ønsker brukeren å endre på kravpunkter, så har brukeren mulighet til dette.</w:t>
-      </w:r>
-    </w:p>
-    <w:p>
-      <w:pPr>
-        <w:pStyle w:val="Ingenmellomrom"/>
-      </w:pPr>
-      <w:r>
-        <w:t>Brukeren må fyller inn et skjema på lignende måte som når det skal opprettes et nytt tilsyn.</w:t>
-      </w:r>
-    </w:p>
-    <w:p>
-      <w:pPr>
-        <w:pStyle w:val="Ingenmellomrom"/>
-      </w:pPr>
-      <w:r>
-        <w:t xml:space="preserve">Hvert kravpunkt er representert på en enkel rad, og består av informasjon hentet fra Kravpunkts-tabellen, og hele skjemaet blir sendt ved hjelp av </w:t>
-      </w:r>
-      <w:proofErr w:type="spellStart"/>
-      <w:r>
-        <w:t>php</w:t>
-      </w:r>
-      <w:proofErr w:type="spellEnd"/>
-      <w:r>
-        <w:t xml:space="preserve"> som spørring til databasen.  </w:t>
-      </w:r>
-    </w:p>
-    <w:p/>
-    <w:p>
-      <w:pPr>
-        <w:pStyle w:val="Overskrift1"/>
-      </w:pPr>
-      <w:bookmarkStart w:id="19" w:name="_Toc507181628"/>
-      <w:r>
-        <w:t>Kort om Programbiblioteker</w:t>
+        <w:t xml:space="preserve"> API:</w:t>
       </w:r>
       <w:bookmarkEnd w:id="19"/>
-    </w:p>
-    <w:p>
-      <w:pPr>
-        <w:pStyle w:val="Overskrift2"/>
-      </w:pPr>
-      <w:r>
-        <w:br/>
-      </w:r>
-      <w:bookmarkStart w:id="20" w:name="_Toc507181629"/>
-      <w:r>
-        <w:t xml:space="preserve">Google </w:t>
-      </w:r>
-      <w:proofErr w:type="spellStart"/>
-      <w:r>
-        <w:t>Maps</w:t>
-      </w:r>
-      <w:proofErr w:type="spellEnd"/>
-      <w:r>
-        <w:t xml:space="preserve"> API:</w:t>
-      </w:r>
-      <w:bookmarkEnd w:id="20"/>
     </w:p>
     <w:p>
       <w:r>
@@ -4128,7 +4123,7 @@
       <w:pPr>
         <w:pStyle w:val="Overskrift1"/>
       </w:pPr>
-      <w:bookmarkStart w:id="21" w:name="_Toc507181630"/>
+      <w:bookmarkStart w:id="20" w:name="_Toc507181630"/>
       <w:r>
         <w:lastRenderedPageBreak/>
         <w:t xml:space="preserve">USE CASE AV </w:t>
@@ -4136,7 +4131,7 @@
       <w:r>
         <w:t>brukerinteraksjonen</w:t>
       </w:r>
-      <w:bookmarkEnd w:id="21"/>
+      <w:bookmarkEnd w:id="20"/>
     </w:p>
     <w:p>
       <w:r>
@@ -4212,25 +4207,25 @@
       <w:pPr>
         <w:pStyle w:val="Overskrift1"/>
       </w:pPr>
-      <w:bookmarkStart w:id="22" w:name="_Toc507181631"/>
+      <w:bookmarkStart w:id="21" w:name="_Toc507181631"/>
       <w:r>
         <w:lastRenderedPageBreak/>
         <w:t>skisser av brukergrensesnittet</w:t>
       </w:r>
+      <w:bookmarkEnd w:id="21"/>
+    </w:p>
+    <w:p>
+      <w:pPr>
+        <w:pStyle w:val="Overskrift2"/>
+      </w:pPr>
+      <w:bookmarkStart w:id="22" w:name="_Toc507181632"/>
+      <w:r>
+        <w:t>Gjennomføre sø</w:t>
+      </w:r>
+      <w:r>
+        <w:t>k</w:t>
+      </w:r>
       <w:bookmarkEnd w:id="22"/>
-    </w:p>
-    <w:p>
-      <w:pPr>
-        <w:pStyle w:val="Overskrift2"/>
-      </w:pPr>
-      <w:bookmarkStart w:id="23" w:name="_Toc507181632"/>
-      <w:r>
-        <w:t>Gjennomføre sø</w:t>
-      </w:r>
-      <w:r>
-        <w:t>k</w:t>
-      </w:r>
-      <w:bookmarkEnd w:id="23"/>
     </w:p>
     <w:p>
       <w:r>
@@ -4504,12 +4499,12 @@
       <w:pPr>
         <w:pStyle w:val="Overskrift2"/>
       </w:pPr>
-      <w:bookmarkStart w:id="24" w:name="_Toc507181633"/>
+      <w:bookmarkStart w:id="23" w:name="_Toc507181633"/>
       <w:r>
         <w:lastRenderedPageBreak/>
         <w:t>Sjekke tilsynsrapport</w:t>
       </w:r>
-      <w:bookmarkEnd w:id="24"/>
+      <w:bookmarkEnd w:id="23"/>
     </w:p>
     <w:p>
       <w:r>
@@ -4633,12 +4628,12 @@
           <w:noProof/>
         </w:rPr>
       </w:pPr>
-      <w:bookmarkStart w:id="25" w:name="_Toc507181634"/>
+      <w:bookmarkStart w:id="24" w:name="_Toc507181634"/>
       <w:r>
         <w:lastRenderedPageBreak/>
         <w:t>Logget inn i administrasjonsverktøy</w:t>
       </w:r>
-      <w:bookmarkEnd w:id="25"/>
+      <w:bookmarkEnd w:id="24"/>
     </w:p>
     <w:p>
       <w:r>
@@ -4711,7 +4706,7 @@
       </w:r>
     </w:p>
     <w:p>
-      <w:bookmarkStart w:id="26" w:name="_Toc507181635"/>
+      <w:bookmarkStart w:id="25" w:name="_Toc507181635"/>
       <w:r>
         <w:rPr>
           <w:rStyle w:val="Overskrift2Tegn"/>
@@ -4719,7 +4714,7 @@
         <w:lastRenderedPageBreak/>
         <w:t>Administrasjonsverktøy</w:t>
       </w:r>
-      <w:bookmarkEnd w:id="26"/>
+      <w:bookmarkEnd w:id="25"/>
       <w:r>
         <w:t xml:space="preserve"> </w:t>
       </w:r>
@@ -4843,12 +4838,12 @@
       <w:pPr>
         <w:pStyle w:val="Overskrift2"/>
       </w:pPr>
-      <w:bookmarkStart w:id="27" w:name="_Toc507181636"/>
+      <w:bookmarkStart w:id="26" w:name="_Toc507181636"/>
       <w:r>
         <w:lastRenderedPageBreak/>
         <w:t>Fyll inn ny tilsynsrapport</w:t>
       </w:r>
-      <w:bookmarkEnd w:id="27"/>
+      <w:bookmarkEnd w:id="26"/>
     </w:p>
     <w:p>
       <w:r>
@@ -4903,6 +4898,82 @@
             </a:graphic>
           </wp:inline>
         </w:drawing>
+      </w:r>
+    </w:p>
+    <w:p/>
+    <w:p>
+      <w:pPr>
+        <w:pStyle w:val="Overskrift2"/>
+      </w:pPr>
+      <w:r>
+        <w:t xml:space="preserve">Nye Ideer, tanker, annet: </w:t>
+      </w:r>
+    </w:p>
+    <w:p>
+      <w:pPr>
+        <w:pStyle w:val="Overskrift3"/>
+      </w:pPr>
+      <w:r>
+        <w:t>Triggere/rutiner</w:t>
+      </w:r>
+      <w:bookmarkStart w:id="27" w:name="_GoBack"/>
+      <w:bookmarkEnd w:id="27"/>
+    </w:p>
+    <w:p>
+      <w:r>
+        <w:t xml:space="preserve">++ for å gjøre noe lagrede rutiner som ikke er lik det han gjør på tavla i leksjon 7. </w:t>
+      </w:r>
+    </w:p>
+    <w:p>
+      <w:r>
+        <w:t xml:space="preserve">++ for å lage triggere som ikke er de samme som er i leksjon 8. Tanker: </w:t>
+      </w:r>
+    </w:p>
+    <w:p>
+      <w:r>
+        <w:t xml:space="preserve">- Trigger som legger inn poststed først om man gjør </w:t>
+      </w:r>
+      <w:proofErr w:type="spellStart"/>
+      <w:r>
+        <w:t>insert</w:t>
+      </w:r>
+      <w:proofErr w:type="spellEnd"/>
+      <w:r>
+        <w:t xml:space="preserve"> på Restaurant-tabellen</w:t>
+      </w:r>
+    </w:p>
+    <w:p>
+      <w:r>
+        <w:t xml:space="preserve">- Legge alle navnene i poststed som store bokstaver, ha en Trigger som kjører </w:t>
+      </w:r>
+      <w:proofErr w:type="gramStart"/>
+      <w:r>
+        <w:t>UPPER(</w:t>
+      </w:r>
+      <w:proofErr w:type="gramEnd"/>
+      <w:r>
+        <w:t>) på siste innsatt rad, eller på raden som skal settes inn.</w:t>
+      </w:r>
+    </w:p>
+    <w:p>
+      <w:r>
+        <w:t xml:space="preserve">- Kan sette inn datostempling på nye </w:t>
+      </w:r>
+      <w:proofErr w:type="spellStart"/>
+      <w:r>
+        <w:t>insert</w:t>
+      </w:r>
+      <w:proofErr w:type="spellEnd"/>
+      <w:r>
+        <w:t xml:space="preserve"> i </w:t>
+      </w:r>
+      <w:proofErr w:type="spellStart"/>
+      <w:r>
+        <w:t>tilsynsID</w:t>
+      </w:r>
+      <w:proofErr w:type="spellEnd"/>
+      <w:r>
+        <w:t>, eller vi kan lage "endret" kolonne på alle og legge til dato der, dersom det blir utført endring på den raden.</w:t>
       </w:r>
     </w:p>
     <w:sectPr>
@@ -5009,7 +5080,7 @@
         <w:sz w:val="24"/>
         <w:szCs w:val="24"/>
       </w:rPr>
-      <w:t>15</w:t>
+      <w:t>13</w:t>
     </w:r>
     <w:r>
       <w:rPr>
@@ -5118,7 +5189,7 @@
         <v:path o:extrusionok="f" gradientshapeok="t" o:connecttype="rect"/>
         <o:lock v:ext="edit" aspectratio="t"/>
       </v:shapetype>
-      <v:shape id="_x0000_i1029" type="#_x0000_t75" style="width:795pt;height:960pt" o:bullet="t">
+      <v:shape id="_x0000_i1031" type="#_x0000_t75" style="width:795pt;height:960pt" o:bullet="t">
         <v:imagedata r:id="rId1" o:title="database-149760_1280"/>
       </v:shape>
     </w:pict>
@@ -8046,6 +8117,7 @@
     <w:rsid w:val="005E3247"/>
     <w:rsid w:val="006E1D85"/>
     <w:rsid w:val="00781600"/>
+    <w:rsid w:val="00DB03A7"/>
   </w:rsids>
   <m:mathPr>
     <m:mathFont m:val="Cambria Math"/>
@@ -8919,6 +8991,15 @@
 </file>
 
 <file path=customXml/item2.xml><?xml version="1.0" encoding="utf-8"?>
+<?mso-contentType ?>
+<FormTemplates xmlns="http://schemas.microsoft.com/sharepoint/v3/contenttype/forms">
+  <Display>DocumentLibraryForm</Display>
+  <Edit>AssetEditForm</Edit>
+  <New>DocumentLibraryForm</New>
+</FormTemplates>
+</file>
+
+<file path=customXml/item3.xml><?xml version="1.0" encoding="utf-8"?>
 <outs:outSpaceData xmlns:outs="http://schemas.microsoft.com/office/2009/outspace/metadata">
   <outs:relatedDates/>
   <outs:relatedDocuments/>
@@ -8926,15 +9007,6 @@
   <propertyMetadataList xmlns="http://schemas.microsoft.com/office/2009/outspace/metadata"/>
   <outs:corruptMetadataWasLost/>
 </outs:outSpaceData>
-</file>
-
-<file path=customXml/item3.xml><?xml version="1.0" encoding="utf-8"?>
-<?mso-contentType ?>
-<FormTemplates xmlns="http://schemas.microsoft.com/sharepoint/v3/contenttype/forms">
-  <Display>DocumentLibraryForm</Display>
-  <Edit>AssetEditForm</Edit>
-  <New>DocumentLibraryForm</New>
-</FormTemplates>
 </file>
 
 <file path=customXml/item4.xml><?xml version="1.0" encoding="utf-8"?>
@@ -8950,6 +9022,14 @@
 </file>
 
 <file path=customXml/itemProps2.xml><?xml version="1.0" encoding="utf-8"?>
+<ds:datastoreItem xmlns:ds="http://schemas.openxmlformats.org/officeDocument/2006/customXml" ds:itemID="{B74BA5D4-C60F-47C9-B6B9-54B151B0D4D5}">
+  <ds:schemaRefs>
+    <ds:schemaRef ds:uri="http://schemas.microsoft.com/sharepoint/v3/contenttype/forms"/>
+  </ds:schemaRefs>
+</ds:datastoreItem>
+</file>
+
+<file path=customXml/itemProps3.xml><?xml version="1.0" encoding="utf-8"?>
 <ds:datastoreItem xmlns:ds="http://schemas.openxmlformats.org/officeDocument/2006/customXml" ds:itemID="{00D242DE-FD3E-4AF6-B22B-0478C246FE4F}">
   <ds:schemaRefs>
     <ds:schemaRef ds:uri="http://schemas.microsoft.com/office/2009/outspace/metadata"/>
@@ -8957,16 +9037,8 @@
 </ds:datastoreItem>
 </file>
 
-<file path=customXml/itemProps3.xml><?xml version="1.0" encoding="utf-8"?>
-<ds:datastoreItem xmlns:ds="http://schemas.openxmlformats.org/officeDocument/2006/customXml" ds:itemID="{B74BA5D4-C60F-47C9-B6B9-54B151B0D4D5}">
-  <ds:schemaRefs>
-    <ds:schemaRef ds:uri="http://schemas.microsoft.com/sharepoint/v3/contenttype/forms"/>
-  </ds:schemaRefs>
-</ds:datastoreItem>
-</file>
-
 <file path=customXml/itemProps4.xml><?xml version="1.0" encoding="utf-8"?>
-<ds:datastoreItem xmlns:ds="http://schemas.openxmlformats.org/officeDocument/2006/customXml" ds:itemID="{1E0CD6AD-08CA-4FC6-8BF4-39161D7BCCD1}">
+<ds:datastoreItem xmlns:ds="http://schemas.openxmlformats.org/officeDocument/2006/customXml" ds:itemID="{455A0EB6-D262-43F7-854D-5EB4B7E9F7EA}">
   <ds:schemaRefs>
     <ds:schemaRef ds:uri="http://schemas.openxmlformats.org/officeDocument/2006/bibliography"/>
   </ds:schemaRefs>

</xml_diff>